<commit_message>
add self avaluation martinho
</commit_message>
<xml_diff>
--- a/DOCS/selfeval.docx
+++ b/DOCS/selfeval.docx
@@ -513,6 +513,13 @@
                 <w:szCs w:val="16"/>
               </w:rPr>
             </w:pPr>
+            <w:r>
+              <w:rPr>
+                <w:sz w:val="16"/>
+                <w:szCs w:val="16"/>
+              </w:rPr>
+              <w:t xml:space="preserve">                 7</w:t>
+            </w:r>
           </w:p>
           <w:p>
             <w:pPr>
@@ -624,7 +631,14 @@
                 <w:sz w:val="16"/>
                 <w:szCs w:val="16"/>
               </w:rPr>
-              <w:t>6.5</w:t>
+              <w:t>6.</w:t>
+            </w:r>
+            <w:r>
+              <w:rPr>
+                <w:sz w:val="16"/>
+                <w:szCs w:val="16"/>
+              </w:rPr>
+              <w:t>8</w:t>
             </w:r>
           </w:p>
         </w:tc>
@@ -713,6 +727,8 @@
                 <w:szCs w:val="16"/>
               </w:rPr>
             </w:pPr>
+            <w:bookmarkStart w:id="0" w:name="_GoBack"/>
+            <w:bookmarkEnd w:id="0"/>
           </w:p>
           <w:p>
             <w:pPr>
@@ -729,8 +745,6 @@
       <w:pPr>
         <w:jc w:val="both"/>
       </w:pPr>
-      <w:bookmarkStart w:id="0" w:name="_GoBack"/>
-      <w:bookmarkEnd w:id="0"/>
     </w:p>
     <w:p>
       <w:pPr>
@@ -4436,7 +4450,7 @@
 </file>
 
 <file path=customXml/itemProps1.xml><?xml version="1.0" encoding="utf-8"?>
-<ds:datastoreItem xmlns:ds="http://schemas.openxmlformats.org/officeDocument/2006/customXml" ds:itemID="{F8C57D39-B186-AC49-8AB8-1B95FAD2A735}">
+<ds:datastoreItem xmlns:ds="http://schemas.openxmlformats.org/officeDocument/2006/customXml" ds:itemID="{865E1B5D-CCAB-1D44-BAB7-AADB52E0FB88}">
   <ds:schemaRefs>
     <ds:schemaRef ds:uri="http://schemas.openxmlformats.org/officeDocument/2006/bibliography"/>
   </ds:schemaRefs>

</xml_diff>